<commit_message>
diagrama de sequencia completo +pesquisa
falta inventar um diagrama de estados com status e crl4
</commit_message>
<xml_diff>
--- a/documento_visao_COMPLETO.docx
+++ b/documento_visao_COMPLETO.docx
@@ -1,6 +1,6 @@
 
 <file path=word/document.xml><?xml version="1.0" encoding="utf-8"?>
-<w:document xmlns:wpc="http://schemas.microsoft.com/office/word/2010/wordprocessingCanvas" xmlns:cx="http://schemas.microsoft.com/office/drawing/2014/chartex" xmlns:cx1="http://schemas.microsoft.com/office/drawing/2015/9/8/chartex" xmlns:mc="http://schemas.openxmlformats.org/markup-compatibility/2006" xmlns:o="urn:schemas-microsoft-com:office:office" xmlns:r="http://schemas.openxmlformats.org/officeDocument/2006/relationships" xmlns:m="http://schemas.openxmlformats.org/officeDocument/2006/math" xmlns:v="urn:schemas-microsoft-com:vml" xmlns:wp14="http://schemas.microsoft.com/office/word/2010/wordprocessingDrawing" xmlns:wp="http://schemas.openxmlformats.org/drawingml/2006/wordprocessingDrawing" xmlns:w10="urn:schemas-microsoft-com:office:word" xmlns:w="http://schemas.openxmlformats.org/wordprocessingml/2006/main" xmlns:w14="http://schemas.microsoft.com/office/word/2010/wordml" xmlns:w15="http://schemas.microsoft.com/office/word/2012/wordml" xmlns:w16se="http://schemas.microsoft.com/office/word/2015/wordml/symex" xmlns:wpg="http://schemas.microsoft.com/office/word/2010/wordprocessingGroup" xmlns:wpi="http://schemas.microsoft.com/office/word/2010/wordprocessingInk" xmlns:wne="http://schemas.microsoft.com/office/word/2006/wordml" xmlns:wps="http://schemas.microsoft.com/office/word/2010/wordprocessingShape" mc:Ignorable="w14 w15 w16se wp14">
+<w:document xmlns:wpc="http://schemas.microsoft.com/office/word/2010/wordprocessingCanvas" xmlns:mc="http://schemas.openxmlformats.org/markup-compatibility/2006" xmlns:o="urn:schemas-microsoft-com:office:office" xmlns:r="http://schemas.openxmlformats.org/officeDocument/2006/relationships" xmlns:m="http://schemas.openxmlformats.org/officeDocument/2006/math" xmlns:v="urn:schemas-microsoft-com:vml" xmlns:wp14="http://schemas.microsoft.com/office/word/2010/wordprocessingDrawing" xmlns:wp="http://schemas.openxmlformats.org/drawingml/2006/wordprocessingDrawing" xmlns:w10="urn:schemas-microsoft-com:office:word" xmlns:w="http://schemas.openxmlformats.org/wordprocessingml/2006/main" xmlns:w14="http://schemas.microsoft.com/office/word/2010/wordml" xmlns:w15="http://schemas.microsoft.com/office/word/2012/wordml" xmlns:wpg="http://schemas.microsoft.com/office/word/2010/wordprocessingGroup" xmlns:wpi="http://schemas.microsoft.com/office/word/2010/wordprocessingInk" xmlns:wne="http://schemas.microsoft.com/office/word/2006/wordml" xmlns:wps="http://schemas.microsoft.com/office/word/2010/wordprocessingShape" mc:Ignorable="w14 w15 wp14">
   <w:body>
     <w:sdt>
       <w:sdtPr>
@@ -2440,13 +2440,7 @@
         <w:t xml:space="preserve"> </w:t>
       </w:r>
       <w:r>
-        <w:t>&lt;</w:t>
-      </w:r>
-      <w:r>
-        <w:t>SIGLA</w:t>
-      </w:r>
-      <w:r>
-        <w:t>&gt;</w:t>
+        <w:t>Lista de Compras Inteligente</w:t>
       </w:r>
       <w:r>
         <w:t xml:space="preserve">. Ele se concentra nos recursos necessários aos envolvidos e aos usuários-alvo e nas razões que levam a essas necessidades. Os detalhes de como </w:t>
@@ -2458,13 +2452,10 @@
         <w:t xml:space="preserve"> </w:t>
       </w:r>
       <w:r>
-        <w:t>&lt;</w:t>
-      </w:r>
-      <w:r>
-        <w:t>SIGLA</w:t>
-      </w:r>
-      <w:r>
-        <w:t xml:space="preserve">&gt; </w:t>
+        <w:t>Lista de Compras Inteligente</w:t>
+      </w:r>
+      <w:r>
+        <w:t xml:space="preserve"> </w:t>
       </w:r>
       <w:r>
         <w:t>satisfazem essas necessidades são descritos no caso de uso e nas especificações</w:t>
@@ -2487,25 +2478,18 @@
         <w:jc w:val="both"/>
       </w:pPr>
       <w:r>
-        <w:t xml:space="preserve">O </w:t>
-      </w:r>
-      <w:r>
-        <w:t>&lt;</w:t>
-      </w:r>
-      <w:r>
-        <w:t xml:space="preserve">SIGLA </w:t>
-      </w:r>
-      <w:r>
-        <w:t>&gt;</w:t>
-      </w:r>
-      <w:r>
-        <w:t xml:space="preserve"> (</w:t>
+        <w:t>A</w:t>
+      </w:r>
+      <w:bookmarkStart w:id="3" w:name="_GoBack"/>
+      <w:bookmarkEnd w:id="3"/>
+      <w:r>
+        <w:t xml:space="preserve"> </w:t>
       </w:r>
       <w:r>
         <w:t>Lista de Compras Inteligente</w:t>
       </w:r>
       <w:r>
-        <w:t xml:space="preserve">) </w:t>
+        <w:t xml:space="preserve"> </w:t>
       </w:r>
       <w:r>
         <w:t xml:space="preserve">é um serviço que possibilita ao </w:t>
@@ -2571,8 +2555,8 @@
           <w:u w:val="none"/>
         </w:rPr>
       </w:pPr>
-      <w:bookmarkStart w:id="3" w:name="_TOC_250013"/>
-      <w:bookmarkStart w:id="4" w:name="_Toc21684212"/>
+      <w:bookmarkStart w:id="4" w:name="_TOC_250013"/>
+      <w:bookmarkStart w:id="5" w:name="_Toc21684212"/>
       <w:r>
         <w:rPr>
           <w:u w:val="thick"/>
@@ -2592,14 +2576,14 @@
         </w:rPr>
         <w:t xml:space="preserve"> </w:t>
       </w:r>
-      <w:bookmarkEnd w:id="3"/>
+      <w:bookmarkEnd w:id="4"/>
       <w:r>
         <w:rPr>
           <w:u w:val="thick"/>
         </w:rPr>
         <w:t>POSICIONAMENTO</w:t>
       </w:r>
-      <w:bookmarkEnd w:id="4"/>
+      <w:bookmarkEnd w:id="5"/>
     </w:p>
     <w:p>
       <w:pPr>
@@ -2624,8 +2608,8 @@
         </w:tabs>
         <w:spacing w:before="99"/>
       </w:pPr>
-      <w:bookmarkStart w:id="5" w:name="_TOC_250012"/>
-      <w:bookmarkStart w:id="6" w:name="_Toc21684213"/>
+      <w:bookmarkStart w:id="6" w:name="_TOC_250012"/>
+      <w:bookmarkStart w:id="7" w:name="_Toc21684213"/>
       <w:r>
         <w:t>- DESCRIÇÃO DO</w:t>
       </w:r>
@@ -2635,11 +2619,11 @@
         </w:rPr>
         <w:t xml:space="preserve"> </w:t>
       </w:r>
-      <w:bookmarkEnd w:id="5"/>
+      <w:bookmarkEnd w:id="6"/>
       <w:r>
         <w:t>PROBLEMA</w:t>
       </w:r>
-      <w:bookmarkEnd w:id="6"/>
+      <w:bookmarkEnd w:id="7"/>
     </w:p>
     <w:p>
       <w:pPr>
@@ -3186,8 +3170,8 @@
         </w:tabs>
         <w:spacing w:before="77"/>
       </w:pPr>
-      <w:bookmarkStart w:id="7" w:name="_TOC_250011"/>
-      <w:bookmarkStart w:id="8" w:name="_Toc21684214"/>
+      <w:bookmarkStart w:id="8" w:name="_TOC_250011"/>
+      <w:bookmarkStart w:id="9" w:name="_Toc21684214"/>
       <w:r>
         <w:lastRenderedPageBreak/>
         <w:t>– SENTENÇA DE POSIÇÃO DO</w:t>
@@ -3198,11 +3182,11 @@
         </w:rPr>
         <w:t xml:space="preserve"> </w:t>
       </w:r>
-      <w:bookmarkEnd w:id="7"/>
+      <w:bookmarkEnd w:id="8"/>
       <w:r>
         <w:t>PRODUTO</w:t>
       </w:r>
-      <w:bookmarkEnd w:id="8"/>
+      <w:bookmarkEnd w:id="9"/>
     </w:p>
     <w:p>
       <w:pPr>
@@ -3226,7 +3210,10 @@
         <w:t xml:space="preserve">O </w:t>
       </w:r>
       <w:r>
-        <w:t>&lt;SIGLA&gt; tem o potencial de atingir um nível de destaque no mercado, pois o seu foco é otimizar as compras da semana e também ajuda a manter o foco em comprar realmente o que precisa</w:t>
+        <w:t>Lista de Compras Inteligente</w:t>
+      </w:r>
+      <w:r>
+        <w:t xml:space="preserve"> tem o potencial de atingir um nível de destaque no mercado, pois o seu foco é otimizar as compras da semana e também ajuda a manter o foco em comprar realmente o que precisa</w:t>
       </w:r>
       <w:r>
         <w:t>, evitando o desperdício tanto de produto quanto o financeiro, além de</w:t>
@@ -3432,7 +3419,7 @@
               <w:rPr>
                 <w:sz w:val="24"/>
               </w:rPr>
-              <w:t>&lt;SIGLA&gt;</w:t>
+              <w:t>Lista de Compras Inteligente</w:t>
             </w:r>
           </w:p>
         </w:tc>
@@ -3861,8 +3848,8 @@
           <w:u w:val="none"/>
         </w:rPr>
       </w:pPr>
-      <w:bookmarkStart w:id="9" w:name="_TOC_250010"/>
-      <w:bookmarkStart w:id="10" w:name="_Toc21684215"/>
+      <w:bookmarkStart w:id="10" w:name="_TOC_250010"/>
+      <w:bookmarkStart w:id="11" w:name="_Toc21684215"/>
       <w:r>
         <w:rPr>
           <w:u w:val="thick"/>
@@ -3882,14 +3869,14 @@
         </w:rPr>
         <w:t xml:space="preserve"> </w:t>
       </w:r>
-      <w:bookmarkEnd w:id="9"/>
+      <w:bookmarkEnd w:id="10"/>
       <w:r>
         <w:rPr>
           <w:u w:val="thick"/>
         </w:rPr>
         <w:t>USUÁRIOS</w:t>
       </w:r>
-      <w:bookmarkEnd w:id="10"/>
+      <w:bookmarkEnd w:id="11"/>
     </w:p>
     <w:p>
       <w:pPr>
@@ -3960,8 +3947,8 @@
           <w:tab w:val="left" w:pos="966"/>
         </w:tabs>
       </w:pPr>
-      <w:bookmarkStart w:id="11" w:name="_TOC_250008"/>
-      <w:bookmarkStart w:id="12" w:name="_Toc21684216"/>
+      <w:bookmarkStart w:id="12" w:name="_TOC_250008"/>
+      <w:bookmarkStart w:id="13" w:name="_Toc21684216"/>
       <w:r>
         <w:t>– RESUMO DOS</w:t>
       </w:r>
@@ -3971,11 +3958,11 @@
         </w:rPr>
         <w:t xml:space="preserve"> </w:t>
       </w:r>
-      <w:bookmarkEnd w:id="11"/>
+      <w:bookmarkEnd w:id="12"/>
       <w:r>
         <w:t>USUÁRIOS</w:t>
       </w:r>
-      <w:bookmarkEnd w:id="12"/>
+      <w:bookmarkEnd w:id="13"/>
     </w:p>
     <w:p>
       <w:pPr>
@@ -4283,8 +4270,8 @@
           <w:tab w:val="left" w:pos="966"/>
         </w:tabs>
       </w:pPr>
-      <w:bookmarkStart w:id="13" w:name="_TOC_250007"/>
-      <w:bookmarkStart w:id="14" w:name="_Toc21684217"/>
+      <w:bookmarkStart w:id="14" w:name="_TOC_250007"/>
+      <w:bookmarkStart w:id="15" w:name="_Toc21684217"/>
       <w:r>
         <w:t>– AMBIENTE DO</w:t>
       </w:r>
@@ -4294,11 +4281,11 @@
         </w:rPr>
         <w:t xml:space="preserve"> </w:t>
       </w:r>
-      <w:bookmarkEnd w:id="13"/>
+      <w:bookmarkEnd w:id="14"/>
       <w:r>
         <w:t>USUÁRIO</w:t>
       </w:r>
-      <w:bookmarkEnd w:id="14"/>
+      <w:bookmarkEnd w:id="15"/>
     </w:p>
     <w:p>
       <w:pPr>
@@ -4352,8 +4339,8 @@
         <w:spacing w:before="77"/>
         <w:ind w:left="1022"/>
       </w:pPr>
-      <w:bookmarkStart w:id="15" w:name="_TOC_250006"/>
-      <w:bookmarkStart w:id="16" w:name="_Toc21684218"/>
+      <w:bookmarkStart w:id="16" w:name="_TOC_250006"/>
+      <w:bookmarkStart w:id="17" w:name="_Toc21684218"/>
       <w:r>
         <w:lastRenderedPageBreak/>
         <w:t>– PRINCIPAIS NECESSIDADES DOS USUÁRIOS OU DOS</w:t>
@@ -4364,11 +4351,11 @@
         </w:rPr>
         <w:t xml:space="preserve"> </w:t>
       </w:r>
-      <w:bookmarkEnd w:id="15"/>
+      <w:bookmarkEnd w:id="16"/>
       <w:r>
         <w:t>ENVOLVIDOS</w:t>
       </w:r>
-      <w:bookmarkEnd w:id="16"/>
+      <w:bookmarkEnd w:id="17"/>
     </w:p>
     <w:p>
       <w:pPr>
@@ -4643,8 +4630,6 @@
               </w:rPr>
               <w:t xml:space="preserve">do que o necessário </w:t>
             </w:r>
-            <w:bookmarkStart w:id="17" w:name="_GoBack"/>
-            <w:bookmarkEnd w:id="17"/>
             <w:r>
               <w:rPr>
                 <w:sz w:val="24"/>
@@ -5065,13 +5050,7 @@
               <w:rPr>
                 <w:sz w:val="24"/>
               </w:rPr>
-              <w:t>Pl</w:t>
-            </w:r>
-            <w:r>
-              <w:rPr>
-                <w:sz w:val="24"/>
-              </w:rPr>
-              <w:t>anejar</w:t>
+              <w:t>Planejar</w:t>
             </w:r>
             <w:r>
               <w:rPr>
@@ -6390,7 +6369,7 @@
 </file>
 
 <file path=word/endnotes.xml><?xml version="1.0" encoding="utf-8"?>
-<w:endnotes xmlns:wpc="http://schemas.microsoft.com/office/word/2010/wordprocessingCanvas" xmlns:cx="http://schemas.microsoft.com/office/drawing/2014/chartex" xmlns:cx1="http://schemas.microsoft.com/office/drawing/2015/9/8/chartex" xmlns:mc="http://schemas.openxmlformats.org/markup-compatibility/2006" xmlns:o="urn:schemas-microsoft-com:office:office" xmlns:r="http://schemas.openxmlformats.org/officeDocument/2006/relationships" xmlns:m="http://schemas.openxmlformats.org/officeDocument/2006/math" xmlns:v="urn:schemas-microsoft-com:vml" xmlns:wp14="http://schemas.microsoft.com/office/word/2010/wordprocessingDrawing" xmlns:wp="http://schemas.openxmlformats.org/drawingml/2006/wordprocessingDrawing" xmlns:w10="urn:schemas-microsoft-com:office:word" xmlns:w="http://schemas.openxmlformats.org/wordprocessingml/2006/main" xmlns:w14="http://schemas.microsoft.com/office/word/2010/wordml" xmlns:w15="http://schemas.microsoft.com/office/word/2012/wordml" xmlns:w16se="http://schemas.microsoft.com/office/word/2015/wordml/symex" xmlns:wpg="http://schemas.microsoft.com/office/word/2010/wordprocessingGroup" xmlns:wpi="http://schemas.microsoft.com/office/word/2010/wordprocessingInk" xmlns:wne="http://schemas.microsoft.com/office/word/2006/wordml" xmlns:wps="http://schemas.microsoft.com/office/word/2010/wordprocessingShape" mc:Ignorable="w14 w15 w16se wp14">
+<w:endnotes xmlns:wpc="http://schemas.microsoft.com/office/word/2010/wordprocessingCanvas" xmlns:mc="http://schemas.openxmlformats.org/markup-compatibility/2006" xmlns:o="urn:schemas-microsoft-com:office:office" xmlns:r="http://schemas.openxmlformats.org/officeDocument/2006/relationships" xmlns:m="http://schemas.openxmlformats.org/officeDocument/2006/math" xmlns:v="urn:schemas-microsoft-com:vml" xmlns:wp14="http://schemas.microsoft.com/office/word/2010/wordprocessingDrawing" xmlns:wp="http://schemas.openxmlformats.org/drawingml/2006/wordprocessingDrawing" xmlns:w10="urn:schemas-microsoft-com:office:word" xmlns:w="http://schemas.openxmlformats.org/wordprocessingml/2006/main" xmlns:w14="http://schemas.microsoft.com/office/word/2010/wordml" xmlns:w15="http://schemas.microsoft.com/office/word/2012/wordml" xmlns:wpg="http://schemas.microsoft.com/office/word/2010/wordprocessingGroup" xmlns:wpi="http://schemas.microsoft.com/office/word/2010/wordprocessingInk" xmlns:wne="http://schemas.microsoft.com/office/word/2006/wordml" xmlns:wps="http://schemas.microsoft.com/office/word/2010/wordprocessingShape" mc:Ignorable="w14 w15 wp14">
   <w:endnote w:type="separator" w:id="-1">
     <w:p>
       <w:r>
@@ -6409,7 +6388,7 @@
 </file>
 
 <file path=word/footer1.xml><?xml version="1.0" encoding="utf-8"?>
-<w:ftr xmlns:wpc="http://schemas.microsoft.com/office/word/2010/wordprocessingCanvas" xmlns:cx="http://schemas.microsoft.com/office/drawing/2014/chartex" xmlns:cx1="http://schemas.microsoft.com/office/drawing/2015/9/8/chartex" xmlns:mc="http://schemas.openxmlformats.org/markup-compatibility/2006" xmlns:o="urn:schemas-microsoft-com:office:office" xmlns:r="http://schemas.openxmlformats.org/officeDocument/2006/relationships" xmlns:m="http://schemas.openxmlformats.org/officeDocument/2006/math" xmlns:v="urn:schemas-microsoft-com:vml" xmlns:wp14="http://schemas.microsoft.com/office/word/2010/wordprocessingDrawing" xmlns:wp="http://schemas.openxmlformats.org/drawingml/2006/wordprocessingDrawing" xmlns:w10="urn:schemas-microsoft-com:office:word" xmlns:w="http://schemas.openxmlformats.org/wordprocessingml/2006/main" xmlns:w14="http://schemas.microsoft.com/office/word/2010/wordml" xmlns:w15="http://schemas.microsoft.com/office/word/2012/wordml" xmlns:w16se="http://schemas.microsoft.com/office/word/2015/wordml/symex" xmlns:wpg="http://schemas.microsoft.com/office/word/2010/wordprocessingGroup" xmlns:wpi="http://schemas.microsoft.com/office/word/2010/wordprocessingInk" xmlns:wne="http://schemas.microsoft.com/office/word/2006/wordml" xmlns:wps="http://schemas.microsoft.com/office/word/2010/wordprocessingShape" mc:Ignorable="w14 w15 w16se wp14">
+<w:ftr xmlns:wpc="http://schemas.microsoft.com/office/word/2010/wordprocessingCanvas" xmlns:mc="http://schemas.openxmlformats.org/markup-compatibility/2006" xmlns:o="urn:schemas-microsoft-com:office:office" xmlns:r="http://schemas.openxmlformats.org/officeDocument/2006/relationships" xmlns:m="http://schemas.openxmlformats.org/officeDocument/2006/math" xmlns:v="urn:schemas-microsoft-com:vml" xmlns:wp14="http://schemas.microsoft.com/office/word/2010/wordprocessingDrawing" xmlns:wp="http://schemas.openxmlformats.org/drawingml/2006/wordprocessingDrawing" xmlns:w10="urn:schemas-microsoft-com:office:word" xmlns:w="http://schemas.openxmlformats.org/wordprocessingml/2006/main" xmlns:w14="http://schemas.microsoft.com/office/word/2010/wordml" xmlns:w15="http://schemas.microsoft.com/office/word/2012/wordml" xmlns:wpg="http://schemas.microsoft.com/office/word/2010/wordprocessingGroup" xmlns:wpi="http://schemas.microsoft.com/office/word/2010/wordprocessingInk" xmlns:wne="http://schemas.microsoft.com/office/word/2006/wordml" xmlns:wps="http://schemas.microsoft.com/office/word/2010/wordprocessingShape" mc:Ignorable="w14 w15 wp14">
   <w:p>
     <w:pPr>
       <w:pStyle w:val="Corpodetexto"/>
@@ -6455,7 +6434,7 @@
                     <w:rFonts w:ascii="Calibri"/>
                     <w:noProof/>
                   </w:rPr>
-                  <w:t>7</w:t>
+                  <w:t>2</w:t>
                 </w:r>
                 <w:r>
                   <w:fldChar w:fldCharType="end"/>
@@ -6472,7 +6451,7 @@
 </file>
 
 <file path=word/footnotes.xml><?xml version="1.0" encoding="utf-8"?>
-<w:footnotes xmlns:wpc="http://schemas.microsoft.com/office/word/2010/wordprocessingCanvas" xmlns:cx="http://schemas.microsoft.com/office/drawing/2014/chartex" xmlns:cx1="http://schemas.microsoft.com/office/drawing/2015/9/8/chartex" xmlns:mc="http://schemas.openxmlformats.org/markup-compatibility/2006" xmlns:o="urn:schemas-microsoft-com:office:office" xmlns:r="http://schemas.openxmlformats.org/officeDocument/2006/relationships" xmlns:m="http://schemas.openxmlformats.org/officeDocument/2006/math" xmlns:v="urn:schemas-microsoft-com:vml" xmlns:wp14="http://schemas.microsoft.com/office/word/2010/wordprocessingDrawing" xmlns:wp="http://schemas.openxmlformats.org/drawingml/2006/wordprocessingDrawing" xmlns:w10="urn:schemas-microsoft-com:office:word" xmlns:w="http://schemas.openxmlformats.org/wordprocessingml/2006/main" xmlns:w14="http://schemas.microsoft.com/office/word/2010/wordml" xmlns:w15="http://schemas.microsoft.com/office/word/2012/wordml" xmlns:w16se="http://schemas.microsoft.com/office/word/2015/wordml/symex" xmlns:wpg="http://schemas.microsoft.com/office/word/2010/wordprocessingGroup" xmlns:wpi="http://schemas.microsoft.com/office/word/2010/wordprocessingInk" xmlns:wne="http://schemas.microsoft.com/office/word/2006/wordml" xmlns:wps="http://schemas.microsoft.com/office/word/2010/wordprocessingShape" mc:Ignorable="w14 w15 w16se wp14">
+<w:footnotes xmlns:wpc="http://schemas.microsoft.com/office/word/2010/wordprocessingCanvas" xmlns:mc="http://schemas.openxmlformats.org/markup-compatibility/2006" xmlns:o="urn:schemas-microsoft-com:office:office" xmlns:r="http://schemas.openxmlformats.org/officeDocument/2006/relationships" xmlns:m="http://schemas.openxmlformats.org/officeDocument/2006/math" xmlns:v="urn:schemas-microsoft-com:vml" xmlns:wp14="http://schemas.microsoft.com/office/word/2010/wordprocessingDrawing" xmlns:wp="http://schemas.openxmlformats.org/drawingml/2006/wordprocessingDrawing" xmlns:w10="urn:schemas-microsoft-com:office:word" xmlns:w="http://schemas.openxmlformats.org/wordprocessingml/2006/main" xmlns:w14="http://schemas.microsoft.com/office/word/2010/wordml" xmlns:w15="http://schemas.microsoft.com/office/word/2012/wordml" xmlns:wpg="http://schemas.microsoft.com/office/word/2010/wordprocessingGroup" xmlns:wpi="http://schemas.microsoft.com/office/word/2010/wordprocessingInk" xmlns:wne="http://schemas.microsoft.com/office/word/2006/wordml" xmlns:wps="http://schemas.microsoft.com/office/word/2010/wordprocessingShape" mc:Ignorable="w14 w15 wp14">
   <w:footnote w:type="separator" w:id="-1">
     <w:p>
       <w:r>
@@ -6491,8 +6470,8 @@
 </file>
 
 <file path=word/numbering.xml><?xml version="1.0" encoding="utf-8"?>
-<w:numbering xmlns:wpc="http://schemas.microsoft.com/office/word/2010/wordprocessingCanvas" xmlns:cx="http://schemas.microsoft.com/office/drawing/2014/chartex" xmlns:cx1="http://schemas.microsoft.com/office/drawing/2015/9/8/chartex" xmlns:mc="http://schemas.openxmlformats.org/markup-compatibility/2006" xmlns:o="urn:schemas-microsoft-com:office:office" xmlns:r="http://schemas.openxmlformats.org/officeDocument/2006/relationships" xmlns:m="http://schemas.openxmlformats.org/officeDocument/2006/math" xmlns:v="urn:schemas-microsoft-com:vml" xmlns:wp14="http://schemas.microsoft.com/office/word/2010/wordprocessingDrawing" xmlns:wp="http://schemas.openxmlformats.org/drawingml/2006/wordprocessingDrawing" xmlns:w10="urn:schemas-microsoft-com:office:word" xmlns:w="http://schemas.openxmlformats.org/wordprocessingml/2006/main" xmlns:w14="http://schemas.microsoft.com/office/word/2010/wordml" xmlns:w15="http://schemas.microsoft.com/office/word/2012/wordml" xmlns:w16se="http://schemas.microsoft.com/office/word/2015/wordml/symex" xmlns:wpg="http://schemas.microsoft.com/office/word/2010/wordprocessingGroup" xmlns:wpi="http://schemas.microsoft.com/office/word/2010/wordprocessingInk" xmlns:wne="http://schemas.microsoft.com/office/word/2006/wordml" xmlns:wps="http://schemas.microsoft.com/office/word/2010/wordprocessingShape" mc:Ignorable="w14 w15 w16se wp14">
-  <w:abstractNum w:abstractNumId="0" w15:restartNumberingAfterBreak="0">
+<w:numbering xmlns:wpc="http://schemas.microsoft.com/office/word/2010/wordprocessingCanvas" xmlns:mc="http://schemas.openxmlformats.org/markup-compatibility/2006" xmlns:o="urn:schemas-microsoft-com:office:office" xmlns:r="http://schemas.openxmlformats.org/officeDocument/2006/relationships" xmlns:m="http://schemas.openxmlformats.org/officeDocument/2006/math" xmlns:v="urn:schemas-microsoft-com:vml" xmlns:wp14="http://schemas.microsoft.com/office/word/2010/wordprocessingDrawing" xmlns:wp="http://schemas.openxmlformats.org/drawingml/2006/wordprocessingDrawing" xmlns:w10="urn:schemas-microsoft-com:office:word" xmlns:w="http://schemas.openxmlformats.org/wordprocessingml/2006/main" xmlns:w14="http://schemas.microsoft.com/office/word/2010/wordml" xmlns:w15="http://schemas.microsoft.com/office/word/2012/wordml" xmlns:wpg="http://schemas.microsoft.com/office/word/2010/wordprocessingGroup" xmlns:wpi="http://schemas.microsoft.com/office/word/2010/wordprocessingInk" xmlns:wne="http://schemas.microsoft.com/office/word/2006/wordml" xmlns:wps="http://schemas.microsoft.com/office/word/2010/wordprocessingShape" mc:Ignorable="w14 w15 wp14">
+  <w:abstractNum w:abstractNumId="0">
     <w:nsid w:val="05E02457"/>
     <w:multiLevelType w:val="multilevel"/>
     <w:tmpl w:val="C738501C"/>
@@ -6613,7 +6592,7 @@
       </w:rPr>
     </w:lvl>
   </w:abstractNum>
-  <w:abstractNum w:abstractNumId="1" w15:restartNumberingAfterBreak="0">
+  <w:abstractNum w:abstractNumId="1">
     <w:nsid w:val="111C060C"/>
     <w:multiLevelType w:val="hybridMultilevel"/>
     <w:tmpl w:val="691CD9DA"/>
@@ -6728,7 +6707,7 @@
       </w:rPr>
     </w:lvl>
   </w:abstractNum>
-  <w:abstractNum w:abstractNumId="2" w15:restartNumberingAfterBreak="0">
+  <w:abstractNum w:abstractNumId="2">
     <w:nsid w:val="1A5C67A4"/>
     <w:multiLevelType w:val="hybridMultilevel"/>
     <w:tmpl w:val="3168AC3C"/>
@@ -6844,7 +6823,7 @@
       </w:rPr>
     </w:lvl>
   </w:abstractNum>
-  <w:abstractNum w:abstractNumId="3" w15:restartNumberingAfterBreak="0">
+  <w:abstractNum w:abstractNumId="3">
     <w:nsid w:val="2F1E3C96"/>
     <w:multiLevelType w:val="hybridMultilevel"/>
     <w:tmpl w:val="2D068DDC"/>
@@ -6960,7 +6939,7 @@
       </w:rPr>
     </w:lvl>
   </w:abstractNum>
-  <w:abstractNum w:abstractNumId="4" w15:restartNumberingAfterBreak="0">
+  <w:abstractNum w:abstractNumId="4">
     <w:nsid w:val="6AF16BC2"/>
     <w:multiLevelType w:val="multilevel"/>
     <w:tmpl w:val="D8782AF2"/>
@@ -7081,7 +7060,7 @@
       </w:rPr>
     </w:lvl>
   </w:abstractNum>
-  <w:abstractNum w:abstractNumId="5" w15:restartNumberingAfterBreak="0">
+  <w:abstractNum w:abstractNumId="5">
     <w:nsid w:val="6F7B1DF7"/>
     <w:multiLevelType w:val="multilevel"/>
     <w:tmpl w:val="DAB265CE"/>
@@ -7208,7 +7187,7 @@
       </w:rPr>
     </w:lvl>
   </w:abstractNum>
-  <w:abstractNum w:abstractNumId="6" w15:restartNumberingAfterBreak="0">
+  <w:abstractNum w:abstractNumId="6">
     <w:nsid w:val="78DC594D"/>
     <w:multiLevelType w:val="multilevel"/>
     <w:tmpl w:val="2A24158E"/>
@@ -7356,7 +7335,7 @@
 </file>
 
 <file path=word/styles.xml><?xml version="1.0" encoding="utf-8"?>
-<w:styles xmlns:mc="http://schemas.openxmlformats.org/markup-compatibility/2006" xmlns:r="http://schemas.openxmlformats.org/officeDocument/2006/relationships" xmlns:w="http://schemas.openxmlformats.org/wordprocessingml/2006/main" xmlns:w14="http://schemas.microsoft.com/office/word/2010/wordml" xmlns:w15="http://schemas.microsoft.com/office/word/2012/wordml" xmlns:w16se="http://schemas.microsoft.com/office/word/2015/wordml/symex" mc:Ignorable="w14 w15 w16se">
+<w:styles xmlns:mc="http://schemas.openxmlformats.org/markup-compatibility/2006" xmlns:r="http://schemas.openxmlformats.org/officeDocument/2006/relationships" xmlns:w="http://schemas.openxmlformats.org/wordprocessingml/2006/main" xmlns:w14="http://schemas.microsoft.com/office/word/2010/wordml" xmlns:w15="http://schemas.microsoft.com/office/word/2012/wordml" mc:Ignorable="w14 w15">
   <w:docDefaults>
     <w:rPrDefault>
       <w:rPr>
@@ -8284,7 +8263,7 @@
 </file>
 
 <file path=customXml/itemProps1.xml><?xml version="1.0" encoding="utf-8"?>
-<ds:datastoreItem xmlns:ds="http://schemas.openxmlformats.org/officeDocument/2006/customXml" ds:itemID="{037690EF-7786-478B-823A-AA836F19638A}">
+<ds:datastoreItem xmlns:ds="http://schemas.openxmlformats.org/officeDocument/2006/customXml" ds:itemID="{BE0E7973-0458-4D7F-AE62-2EBB8258846F}">
   <ds:schemaRefs>
     <ds:schemaRef ds:uri="http://schemas.openxmlformats.org/officeDocument/2006/bibliography"/>
   </ds:schemaRefs>

</xml_diff>